<commit_message>
add tuan tu lop chi tiet
</commit_message>
<xml_diff>
--- a/Kịch bản cho UC Linh.docx
+++ b/Kịch bản cho UC Linh.docx
@@ -1,12 +1,11 @@
 
 <file path=word/document.xml><?xml version="1.0" encoding="utf-8"?>
-<w:document xmlns:wpc="http://schemas.microsoft.com/office/word/2010/wordprocessingCanvas" xmlns:cx="http://schemas.microsoft.com/office/drawing/2014/chartex" xmlns:cx1="http://schemas.microsoft.com/office/drawing/2015/9/8/chartex" xmlns:cx2="http://schemas.microsoft.com/office/drawing/2015/10/21/chartex" xmlns:cx3="http://schemas.microsoft.com/office/drawing/2016/5/9/chartex" xmlns:cx4="http://schemas.microsoft.com/office/drawing/2016/5/10/chartex" xmlns:cx5="http://schemas.microsoft.com/office/drawing/2016/5/11/chartex" xmlns:cx6="http://schemas.microsoft.com/office/drawing/2016/5/12/chartex" xmlns:cx7="http://schemas.microsoft.com/office/drawing/2016/5/13/chartex" xmlns:cx8="http://schemas.microsoft.com/office/drawing/2016/5/14/chartex" xmlns:mc="http://schemas.openxmlformats.org/markup-compatibility/2006" xmlns:aink="http://schemas.microsoft.com/office/drawing/2016/ink" xmlns:am3d="http://schemas.microsoft.com/office/drawing/2017/model3d" xmlns:o="urn:schemas-microsoft-com:office:office" xmlns:r="http://schemas.openxmlformats.org/officeDocument/2006/relationships" xmlns:m="http://schemas.openxmlformats.org/officeDocument/2006/math" xmlns:v="urn:schemas-microsoft-com:vml" xmlns:wp14="http://schemas.microsoft.com/office/word/2010/wordprocessingDrawing" xmlns:wp="http://schemas.openxmlformats.org/drawingml/2006/wordprocessingDrawing" xmlns:w10="urn:schemas-microsoft-com:office:word" xmlns:w="http://schemas.openxmlformats.org/wordprocessingml/2006/main" xmlns:w14="http://schemas.microsoft.com/office/word/2010/wordml" xmlns:w15="http://schemas.microsoft.com/office/word/2012/wordml" xmlns:w16cex="http://schemas.microsoft.com/office/word/2018/wordml/cex" xmlns:w16cid="http://schemas.microsoft.com/office/word/2016/wordml/cid" xmlns:w16="http://schemas.microsoft.com/office/word/2018/wordml" xmlns:w16se="http://schemas.microsoft.com/office/word/2015/wordml/symex" xmlns:wpg="http://schemas.microsoft.com/office/word/2010/wordprocessingGroup" xmlns:wpi="http://schemas.microsoft.com/office/word/2010/wordprocessingInk" xmlns:wne="http://schemas.microsoft.com/office/word/2006/wordml" xmlns:wps="http://schemas.microsoft.com/office/word/2010/wordprocessingShape" mc:Ignorable="w14 w15 w16se w16cid w16 w16cex wp14">
+<w:document xmlns:wpc="http://schemas.microsoft.com/office/word/2010/wordprocessingCanvas" xmlns:cx="http://schemas.microsoft.com/office/drawing/2014/chartex" xmlns:mc="http://schemas.openxmlformats.org/markup-compatibility/2006" xmlns:o="urn:schemas-microsoft-com:office:office" xmlns:r="http://schemas.openxmlformats.org/officeDocument/2006/relationships" xmlns:m="http://schemas.openxmlformats.org/officeDocument/2006/math" xmlns:v="urn:schemas-microsoft-com:vml" xmlns:wp14="http://schemas.microsoft.com/office/word/2010/wordprocessingDrawing" xmlns:wp="http://schemas.openxmlformats.org/drawingml/2006/wordprocessingDrawing" xmlns:w10="urn:schemas-microsoft-com:office:word" xmlns:w="http://schemas.openxmlformats.org/wordprocessingml/2006/main" xmlns:w14="http://schemas.microsoft.com/office/word/2010/wordml" xmlns:w15="http://schemas.microsoft.com/office/word/2012/wordml" xmlns:w16se="http://schemas.microsoft.com/office/word/2015/wordml/symex" xmlns:wpg="http://schemas.microsoft.com/office/word/2010/wordprocessingGroup" xmlns:wpi="http://schemas.microsoft.com/office/word/2010/wordprocessingInk" xmlns:wne="http://schemas.microsoft.com/office/word/2006/wordml" xmlns:wps="http://schemas.microsoft.com/office/word/2010/wordprocessingShape" mc:Ignorable="w14 w15 w16se wp14">
   <w:body>
     <w:p>
       <w:pPr>
         <w:rPr>
           <w:rFonts w:ascii="Times New Roman" w:hAnsi="Times New Roman" w:cs="Times New Roman"/>
-          <w:color w:val="FF0000"/>
           <w:spacing w:val="-1"/>
           <w:sz w:val="28"/>
           <w:szCs w:val="28"/>
@@ -16,7 +15,6 @@
       <w:r>
         <w:rPr>
           <w:rFonts w:ascii="Times New Roman" w:hAnsi="Times New Roman" w:cs="Times New Roman"/>
-          <w:color w:val="FF0000"/>
           <w:spacing w:val="-1"/>
           <w:sz w:val="28"/>
           <w:szCs w:val="28"/>
@@ -27,7 +25,6 @@
       <w:r>
         <w:rPr>
           <w:rFonts w:ascii="Times New Roman" w:hAnsi="Times New Roman" w:cs="Times New Roman"/>
-          <w:color w:val="FF0000"/>
           <w:spacing w:val="-1"/>
           <w:sz w:val="28"/>
           <w:szCs w:val="28"/>
@@ -38,7 +35,6 @@
       <w:r>
         <w:rPr>
           <w:rFonts w:ascii="Times New Roman" w:hAnsi="Times New Roman" w:cs="Times New Roman"/>
-          <w:color w:val="FF0000"/>
           <w:spacing w:val="-1"/>
           <w:sz w:val="28"/>
           <w:szCs w:val="28"/>
@@ -74,7 +70,6 @@
             <w:pPr>
               <w:rPr>
                 <w:rFonts w:ascii="Times New Roman" w:hAnsi="Times New Roman" w:cs="Times New Roman"/>
-                <w:color w:val="FF0000"/>
                 <w:sz w:val="24"/>
                 <w:szCs w:val="24"/>
               </w:rPr>
@@ -83,7 +78,6 @@
             <w:r>
               <w:rPr>
                 <w:rFonts w:ascii="Times New Roman" w:hAnsi="Times New Roman" w:cs="Times New Roman"/>
-                <w:color w:val="FF0000"/>
                 <w:sz w:val="24"/>
                 <w:szCs w:val="24"/>
               </w:rPr>
@@ -100,15 +94,13 @@
             <w:pPr>
               <w:rPr>
                 <w:rFonts w:ascii="Times New Roman" w:hAnsi="Times New Roman" w:cs="Times New Roman"/>
-                <w:color w:val="FF0000"/>
-                <w:sz w:val="24"/>
-                <w:szCs w:val="24"/>
-              </w:rPr>
-            </w:pPr>
-            <w:r>
-              <w:rPr>
-                <w:rFonts w:ascii="Times New Roman" w:hAnsi="Times New Roman" w:cs="Times New Roman"/>
-                <w:color w:val="FF0000"/>
+                <w:sz w:val="24"/>
+                <w:szCs w:val="24"/>
+              </w:rPr>
+            </w:pPr>
+            <w:r>
+              <w:rPr>
+                <w:rFonts w:ascii="Times New Roman" w:hAnsi="Times New Roman" w:cs="Times New Roman"/>
                 <w:spacing w:val="-1"/>
                 <w:sz w:val="24"/>
                 <w:szCs w:val="24"/>
@@ -129,15 +121,13 @@
             <w:pPr>
               <w:rPr>
                 <w:rFonts w:ascii="Times New Roman" w:hAnsi="Times New Roman" w:cs="Times New Roman"/>
-                <w:color w:val="FF0000"/>
-                <w:sz w:val="24"/>
-                <w:szCs w:val="24"/>
-              </w:rPr>
-            </w:pPr>
-            <w:r>
-              <w:rPr>
-                <w:rFonts w:ascii="Times New Roman" w:hAnsi="Times New Roman" w:cs="Times New Roman"/>
-                <w:color w:val="FF0000"/>
+                <w:sz w:val="24"/>
+                <w:szCs w:val="24"/>
+              </w:rPr>
+            </w:pPr>
+            <w:r>
+              <w:rPr>
+                <w:rFonts w:ascii="Times New Roman" w:hAnsi="Times New Roman" w:cs="Times New Roman"/>
                 <w:sz w:val="24"/>
                 <w:szCs w:val="24"/>
               </w:rPr>
@@ -154,15 +144,13 @@
             <w:pPr>
               <w:rPr>
                 <w:rFonts w:ascii="Times New Roman" w:hAnsi="Times New Roman" w:cs="Times New Roman"/>
-                <w:color w:val="FF0000"/>
-                <w:sz w:val="24"/>
-                <w:szCs w:val="24"/>
-              </w:rPr>
-            </w:pPr>
-            <w:r>
-              <w:rPr>
-                <w:rFonts w:ascii="Times New Roman" w:hAnsi="Times New Roman" w:cs="Times New Roman"/>
-                <w:color w:val="FF0000"/>
+                <w:sz w:val="24"/>
+                <w:szCs w:val="24"/>
+              </w:rPr>
+            </w:pPr>
+            <w:r>
+              <w:rPr>
+                <w:rFonts w:ascii="Times New Roman" w:hAnsi="Times New Roman" w:cs="Times New Roman"/>
                 <w:sz w:val="24"/>
                 <w:szCs w:val="24"/>
               </w:rPr>
@@ -181,15 +169,13 @@
             <w:pPr>
               <w:rPr>
                 <w:rFonts w:ascii="Times New Roman" w:hAnsi="Times New Roman" w:cs="Times New Roman"/>
-                <w:color w:val="FF0000"/>
-                <w:sz w:val="24"/>
-                <w:szCs w:val="24"/>
-              </w:rPr>
-            </w:pPr>
-            <w:r>
-              <w:rPr>
-                <w:rFonts w:ascii="Times New Roman" w:hAnsi="Times New Roman" w:cs="Times New Roman"/>
-                <w:color w:val="FF0000"/>
+                <w:sz w:val="24"/>
+                <w:szCs w:val="24"/>
+              </w:rPr>
+            </w:pPr>
+            <w:r>
+              <w:rPr>
+                <w:rFonts w:ascii="Times New Roman" w:hAnsi="Times New Roman" w:cs="Times New Roman"/>
                 <w:sz w:val="24"/>
                 <w:szCs w:val="24"/>
               </w:rPr>
@@ -206,15 +192,13 @@
             <w:pPr>
               <w:rPr>
                 <w:rFonts w:ascii="Times New Roman" w:hAnsi="Times New Roman" w:cs="Times New Roman"/>
-                <w:color w:val="FF0000"/>
-                <w:sz w:val="24"/>
-                <w:szCs w:val="24"/>
-              </w:rPr>
-            </w:pPr>
-            <w:r>
-              <w:rPr>
-                <w:rFonts w:ascii="Times New Roman" w:hAnsi="Times New Roman" w:cs="Times New Roman"/>
-                <w:color w:val="FF0000"/>
+                <w:sz w:val="24"/>
+                <w:szCs w:val="24"/>
+              </w:rPr>
+            </w:pPr>
+            <w:r>
+              <w:rPr>
+                <w:rFonts w:ascii="Times New Roman" w:hAnsi="Times New Roman" w:cs="Times New Roman"/>
                 <w:sz w:val="24"/>
                 <w:szCs w:val="24"/>
               </w:rPr>
@@ -233,15 +217,13 @@
             <w:pPr>
               <w:rPr>
                 <w:rFonts w:ascii="Times New Roman" w:hAnsi="Times New Roman" w:cs="Times New Roman"/>
-                <w:color w:val="FF0000"/>
-                <w:sz w:val="24"/>
-                <w:szCs w:val="24"/>
-              </w:rPr>
-            </w:pPr>
-            <w:r>
-              <w:rPr>
-                <w:rFonts w:ascii="Times New Roman" w:hAnsi="Times New Roman" w:cs="Times New Roman"/>
-                <w:color w:val="FF0000"/>
+                <w:sz w:val="24"/>
+                <w:szCs w:val="24"/>
+              </w:rPr>
+            </w:pPr>
+            <w:r>
+              <w:rPr>
+                <w:rFonts w:ascii="Times New Roman" w:hAnsi="Times New Roman" w:cs="Times New Roman"/>
                 <w:sz w:val="24"/>
                 <w:szCs w:val="24"/>
               </w:rPr>
@@ -258,15 +240,13 @@
             <w:pPr>
               <w:rPr>
                 <w:rFonts w:ascii="Times New Roman" w:hAnsi="Times New Roman" w:cs="Times New Roman"/>
-                <w:color w:val="FF0000"/>
-                <w:sz w:val="24"/>
-                <w:szCs w:val="24"/>
-              </w:rPr>
-            </w:pPr>
-            <w:r>
-              <w:rPr>
-                <w:rFonts w:ascii="Times New Roman" w:hAnsi="Times New Roman" w:cs="Times New Roman"/>
-                <w:color w:val="FF0000"/>
+                <w:sz w:val="24"/>
+                <w:szCs w:val="24"/>
+              </w:rPr>
+            </w:pPr>
+            <w:r>
+              <w:rPr>
+                <w:rFonts w:ascii="Times New Roman" w:hAnsi="Times New Roman" w:cs="Times New Roman"/>
                 <w:sz w:val="24"/>
                 <w:szCs w:val="24"/>
               </w:rPr>
@@ -285,15 +265,13 @@
             <w:pPr>
               <w:rPr>
                 <w:rFonts w:ascii="Times New Roman" w:hAnsi="Times New Roman" w:cs="Times New Roman"/>
-                <w:color w:val="FF0000"/>
-                <w:sz w:val="24"/>
-                <w:szCs w:val="24"/>
-              </w:rPr>
-            </w:pPr>
-            <w:r>
-              <w:rPr>
-                <w:rFonts w:ascii="Times New Roman" w:hAnsi="Times New Roman" w:cs="Times New Roman"/>
-                <w:color w:val="FF0000"/>
+                <w:sz w:val="24"/>
+                <w:szCs w:val="24"/>
+              </w:rPr>
+            </w:pPr>
+            <w:r>
+              <w:rPr>
+                <w:rFonts w:ascii="Times New Roman" w:hAnsi="Times New Roman" w:cs="Times New Roman"/>
                 <w:sz w:val="24"/>
                 <w:szCs w:val="24"/>
               </w:rPr>
@@ -310,15 +288,13 @@
             <w:pPr>
               <w:rPr>
                 <w:rFonts w:ascii="Times New Roman" w:hAnsi="Times New Roman" w:cs="Times New Roman"/>
-                <w:color w:val="FF0000"/>
-                <w:sz w:val="24"/>
-                <w:szCs w:val="24"/>
-              </w:rPr>
-            </w:pPr>
-            <w:r>
-              <w:rPr>
-                <w:rFonts w:ascii="Times New Roman" w:hAnsi="Times New Roman" w:cs="Times New Roman"/>
-                <w:color w:val="FF0000"/>
+                <w:sz w:val="24"/>
+                <w:szCs w:val="24"/>
+              </w:rPr>
+            </w:pPr>
+            <w:r>
+              <w:rPr>
+                <w:rFonts w:ascii="Times New Roman" w:hAnsi="Times New Roman" w:cs="Times New Roman"/>
                 <w:sz w:val="24"/>
                 <w:szCs w:val="24"/>
               </w:rPr>
@@ -337,15 +313,13 @@
             <w:pPr>
               <w:rPr>
                 <w:rFonts w:ascii="Times New Roman" w:hAnsi="Times New Roman" w:cs="Times New Roman"/>
-                <w:color w:val="FF0000"/>
-                <w:sz w:val="24"/>
-                <w:szCs w:val="24"/>
-              </w:rPr>
-            </w:pPr>
-            <w:r>
-              <w:rPr>
-                <w:rFonts w:ascii="Times New Roman" w:hAnsi="Times New Roman" w:cs="Times New Roman"/>
-                <w:color w:val="FF0000"/>
+                <w:sz w:val="24"/>
+                <w:szCs w:val="24"/>
+              </w:rPr>
+            </w:pPr>
+            <w:r>
+              <w:rPr>
+                <w:rFonts w:ascii="Times New Roman" w:hAnsi="Times New Roman" w:cs="Times New Roman"/>
                 <w:sz w:val="24"/>
                 <w:szCs w:val="24"/>
               </w:rPr>
@@ -362,15 +336,13 @@
             <w:pPr>
               <w:rPr>
                 <w:rFonts w:ascii="Times New Roman" w:hAnsi="Times New Roman" w:cs="Times New Roman"/>
-                <w:color w:val="FF0000"/>
-                <w:sz w:val="24"/>
-                <w:szCs w:val="24"/>
-              </w:rPr>
-            </w:pPr>
-            <w:r>
-              <w:rPr>
-                <w:rFonts w:ascii="Times New Roman" w:hAnsi="Times New Roman" w:cs="Times New Roman"/>
-                <w:color w:val="FF0000"/>
+                <w:sz w:val="24"/>
+                <w:szCs w:val="24"/>
+              </w:rPr>
+            </w:pPr>
+            <w:r>
+              <w:rPr>
+                <w:rFonts w:ascii="Times New Roman" w:hAnsi="Times New Roman" w:cs="Times New Roman"/>
                 <w:sz w:val="24"/>
                 <w:szCs w:val="24"/>
               </w:rPr>
@@ -389,15 +361,13 @@
             <w:pPr>
               <w:rPr>
                 <w:rFonts w:ascii="Times New Roman" w:hAnsi="Times New Roman" w:cs="Times New Roman"/>
-                <w:color w:val="FF0000"/>
-                <w:sz w:val="24"/>
-                <w:szCs w:val="24"/>
-              </w:rPr>
-            </w:pPr>
-            <w:r>
-              <w:rPr>
-                <w:rFonts w:ascii="Times New Roman" w:hAnsi="Times New Roman" w:cs="Times New Roman"/>
-                <w:color w:val="FF0000"/>
+                <w:sz w:val="24"/>
+                <w:szCs w:val="24"/>
+              </w:rPr>
+            </w:pPr>
+            <w:r>
+              <w:rPr>
+                <w:rFonts w:ascii="Times New Roman" w:hAnsi="Times New Roman" w:cs="Times New Roman"/>
                 <w:sz w:val="24"/>
                 <w:szCs w:val="24"/>
               </w:rPr>
@@ -414,15 +384,13 @@
             <w:pPr>
               <w:rPr>
                 <w:rFonts w:ascii="Times New Roman" w:hAnsi="Times New Roman" w:cs="Times New Roman"/>
-                <w:color w:val="FF0000"/>
-                <w:sz w:val="24"/>
-                <w:szCs w:val="24"/>
-              </w:rPr>
-            </w:pPr>
-            <w:r>
-              <w:rPr>
-                <w:rFonts w:ascii="Times New Roman" w:hAnsi="Times New Roman" w:cs="Times New Roman"/>
-                <w:color w:val="FF0000"/>
+                <w:sz w:val="24"/>
+                <w:szCs w:val="24"/>
+              </w:rPr>
+            </w:pPr>
+            <w:r>
+              <w:rPr>
+                <w:rFonts w:ascii="Times New Roman" w:hAnsi="Times New Roman" w:cs="Times New Roman"/>
                 <w:sz w:val="24"/>
                 <w:szCs w:val="24"/>
               </w:rPr>
@@ -431,7 +399,6 @@
             <w:r>
               <w:rPr>
                 <w:rFonts w:ascii="Times New Roman" w:hAnsi="Times New Roman" w:cs="Times New Roman"/>
-                <w:color w:val="FF0000"/>
                 <w:sz w:val="24"/>
                 <w:szCs w:val="24"/>
               </w:rPr>
@@ -450,15 +417,13 @@
             <w:pPr>
               <w:rPr>
                 <w:rFonts w:ascii="Times New Roman" w:hAnsi="Times New Roman" w:cs="Times New Roman"/>
-                <w:color w:val="FF0000"/>
-                <w:sz w:val="24"/>
-                <w:szCs w:val="24"/>
-              </w:rPr>
-            </w:pPr>
-            <w:r>
-              <w:rPr>
-                <w:rFonts w:ascii="Times New Roman" w:hAnsi="Times New Roman" w:cs="Times New Roman"/>
-                <w:color w:val="FF0000"/>
+                <w:sz w:val="24"/>
+                <w:szCs w:val="24"/>
+              </w:rPr>
+            </w:pPr>
+            <w:r>
+              <w:rPr>
+                <w:rFonts w:ascii="Times New Roman" w:hAnsi="Times New Roman" w:cs="Times New Roman"/>
                 <w:sz w:val="24"/>
                 <w:szCs w:val="24"/>
               </w:rPr>
@@ -475,24 +440,37 @@
             <w:pPr>
               <w:rPr>
                 <w:rFonts w:ascii="Times New Roman" w:hAnsi="Times New Roman" w:cs="Times New Roman"/>
-                <w:color w:val="FF0000"/>
-                <w:sz w:val="24"/>
-                <w:szCs w:val="24"/>
-              </w:rPr>
-            </w:pPr>
-            <w:r>
-              <w:rPr>
-                <w:rFonts w:ascii="Times New Roman" w:hAnsi="Times New Roman" w:cs="Times New Roman"/>
-                <w:color w:val="FF0000"/>
-                <w:sz w:val="24"/>
-                <w:szCs w:val="24"/>
-              </w:rPr>
-              <w:t xml:space="preserve">Khách hàng chọn chức tìm kiếm đơn hàng trong form </w:t>
-            </w:r>
-            <w:r>
-              <w:rPr>
-                <w:rFonts w:ascii="Times New Roman" w:hAnsi="Times New Roman" w:cs="Times New Roman"/>
-                <w:color w:val="FF0000"/>
+                <w:sz w:val="24"/>
+                <w:szCs w:val="24"/>
+              </w:rPr>
+            </w:pPr>
+            <w:r>
+              <w:rPr>
+                <w:rFonts w:ascii="Times New Roman" w:hAnsi="Times New Roman" w:cs="Times New Roman"/>
+                <w:sz w:val="24"/>
+                <w:szCs w:val="24"/>
+              </w:rPr>
+              <w:t>Khách hàng chọ</w:t>
+            </w:r>
+            <w:r>
+              <w:rPr>
+                <w:rFonts w:ascii="Times New Roman" w:hAnsi="Times New Roman" w:cs="Times New Roman"/>
+                <w:sz w:val="24"/>
+                <w:szCs w:val="24"/>
+              </w:rPr>
+              <w:t>n</w:t>
+            </w:r>
+            <w:r>
+              <w:rPr>
+                <w:rFonts w:ascii="Times New Roman" w:hAnsi="Times New Roman" w:cs="Times New Roman"/>
+                <w:sz w:val="24"/>
+                <w:szCs w:val="24"/>
+              </w:rPr>
+              <w:t xml:space="preserve"> tìm kiếm đơn hàng trong form </w:t>
+            </w:r>
+            <w:r>
+              <w:rPr>
+                <w:rFonts w:ascii="Times New Roman" w:hAnsi="Times New Roman" w:cs="Times New Roman"/>
                 <w:sz w:val="24"/>
                 <w:szCs w:val="24"/>
               </w:rPr>
@@ -512,15 +490,13 @@
             <w:pPr>
               <w:rPr>
                 <w:rFonts w:ascii="Times New Roman" w:hAnsi="Times New Roman" w:cs="Times New Roman"/>
-                <w:color w:val="FF0000"/>
-                <w:sz w:val="24"/>
-                <w:szCs w:val="24"/>
-              </w:rPr>
-            </w:pPr>
-            <w:r>
-              <w:rPr>
-                <w:rFonts w:ascii="Times New Roman" w:hAnsi="Times New Roman" w:cs="Times New Roman"/>
-                <w:color w:val="FF0000"/>
+                <w:sz w:val="24"/>
+                <w:szCs w:val="24"/>
+              </w:rPr>
+            </w:pPr>
+            <w:r>
+              <w:rPr>
+                <w:rFonts w:ascii="Times New Roman" w:hAnsi="Times New Roman" w:cs="Times New Roman"/>
                 <w:sz w:val="24"/>
                 <w:szCs w:val="24"/>
               </w:rPr>
@@ -531,124 +507,227 @@
             <w:pPr>
               <w:rPr>
                 <w:rFonts w:ascii="Times New Roman" w:hAnsi="Times New Roman" w:cs="Times New Roman"/>
-                <w:color w:val="FF0000"/>
-                <w:sz w:val="24"/>
-                <w:szCs w:val="24"/>
-              </w:rPr>
-            </w:pPr>
-            <w:r>
-              <w:rPr>
-                <w:rFonts w:ascii="Times New Roman" w:hAnsi="Times New Roman" w:cs="Times New Roman"/>
-                <w:color w:val="FF0000"/>
+                <w:sz w:val="24"/>
+                <w:szCs w:val="24"/>
+              </w:rPr>
+            </w:pPr>
+            <w:r>
+              <w:rPr>
+                <w:rFonts w:ascii="Times New Roman" w:hAnsi="Times New Roman" w:cs="Times New Roman"/>
                 <w:sz w:val="24"/>
                 <w:szCs w:val="24"/>
               </w:rPr>
               <w:t xml:space="preserve">Sự kiện trước kích hoạt: Khách hàng nhập thông tin đơn hàng muốn tìm kiếm trên thanh tìm kiếm </w:t>
             </w:r>
-          </w:p>
-          <w:p>
-            <w:pPr>
-              <w:rPr>
-                <w:rFonts w:ascii="Times New Roman" w:hAnsi="Times New Roman" w:cs="Times New Roman"/>
-                <w:color w:val="FF0000"/>
-                <w:sz w:val="24"/>
-                <w:szCs w:val="24"/>
-              </w:rPr>
-            </w:pPr>
-            <w:r>
-              <w:rPr>
-                <w:rFonts w:ascii="Times New Roman" w:hAnsi="Times New Roman" w:cs="Times New Roman"/>
-                <w:color w:val="FF0000"/>
-                <w:sz w:val="24"/>
-                <w:szCs w:val="24"/>
-              </w:rPr>
-              <w:t xml:space="preserve">1.Hệ thống hiển thị </w:t>
-            </w:r>
-            <w:r>
-              <w:rPr>
-                <w:rFonts w:ascii="Times New Roman" w:hAnsi="Times New Roman" w:cs="Times New Roman"/>
-                <w:color w:val="FF0000"/>
-                <w:sz w:val="24"/>
-                <w:szCs w:val="24"/>
-              </w:rPr>
-              <w:t>đơn hàng tìm thấy trong CSDL</w:t>
-            </w:r>
-            <w:r>
-              <w:rPr>
-                <w:rFonts w:ascii="Times New Roman" w:hAnsi="Times New Roman" w:cs="Times New Roman"/>
-                <w:color w:val="FF0000"/>
-                <w:sz w:val="24"/>
-                <w:szCs w:val="24"/>
-              </w:rPr>
-              <w:t>.</w:t>
-            </w:r>
-          </w:p>
-        </w:tc>
-      </w:tr>
-      <w:tr>
-        <w:tc>
-          <w:tcPr>
-            <w:tcW w:w="9576" w:type="dxa"/>
-            <w:gridSpan w:val="2"/>
-            <w:shd w:val="clear" w:color="auto" w:fill="auto"/>
-          </w:tcPr>
-          <w:p>
-            <w:pPr>
-              <w:rPr>
-                <w:rFonts w:ascii="Times New Roman" w:hAnsi="Times New Roman" w:cs="Times New Roman"/>
-                <w:color w:val="FF0000"/>
-                <w:sz w:val="24"/>
-                <w:szCs w:val="24"/>
-              </w:rPr>
-            </w:pPr>
-            <w:r>
-              <w:rPr>
-                <w:rFonts w:ascii="Times New Roman" w:hAnsi="Times New Roman" w:cs="Times New Roman"/>
-                <w:color w:val="FF0000"/>
-                <w:sz w:val="24"/>
-                <w:szCs w:val="24"/>
-              </w:rPr>
-              <w:t xml:space="preserve">Ngoại </w:t>
-            </w:r>
-            <w:proofErr w:type="gramStart"/>
-            <w:r>
-              <w:rPr>
-                <w:rFonts w:ascii="Times New Roman" w:hAnsi="Times New Roman" w:cs="Times New Roman"/>
-                <w:color w:val="FF0000"/>
-                <w:sz w:val="24"/>
-                <w:szCs w:val="24"/>
-              </w:rPr>
-              <w:t>lệ :</w:t>
-            </w:r>
-            <w:proofErr w:type="gramEnd"/>
           </w:p>
           <w:p>
             <w:pPr>
               <w:pStyle w:val="ListParagraph"/>
               <w:numPr>
                 <w:ilvl w:val="0"/>
-                <w:numId w:val="3"/>
+                <w:numId w:val="4"/>
               </w:numPr>
               <w:rPr>
                 <w:rFonts w:ascii="Times New Roman" w:hAnsi="Times New Roman" w:cs="Times New Roman"/>
-                <w:color w:val="FF0000"/>
-                <w:sz w:val="24"/>
-                <w:szCs w:val="24"/>
-              </w:rPr>
-            </w:pPr>
-            <w:r>
-              <w:rPr>
-                <w:rFonts w:ascii="Times New Roman" w:hAnsi="Times New Roman" w:cs="Times New Roman"/>
-                <w:color w:val="FF0000"/>
-                <w:sz w:val="24"/>
-                <w:szCs w:val="24"/>
-              </w:rPr>
-              <w:t xml:space="preserve"> Hệ thống không hiển thị </w:t>
-            </w:r>
-            <w:r>
-              <w:rPr>
-                <w:rFonts w:ascii="Times New Roman" w:hAnsi="Times New Roman" w:cs="Times New Roman"/>
-                <w:color w:val="FF0000"/>
+                <w:sz w:val="24"/>
+                <w:szCs w:val="24"/>
+              </w:rPr>
+            </w:pPr>
+            <w:r>
+              <w:rPr>
+                <w:rFonts w:ascii="Times New Roman" w:hAnsi="Times New Roman" w:cs="Times New Roman"/>
+                <w:sz w:val="24"/>
+                <w:szCs w:val="24"/>
+              </w:rPr>
+              <w:t xml:space="preserve">1.Hệ thống hiển thị </w:t>
+            </w:r>
+            <w:r>
+              <w:rPr>
+                <w:rFonts w:ascii="Times New Roman" w:hAnsi="Times New Roman" w:cs="Times New Roman"/>
+                <w:sz w:val="24"/>
+                <w:szCs w:val="24"/>
+              </w:rPr>
+              <w:t>ô</w:t>
+            </w:r>
+            <w:r>
+              <w:rPr>
+                <w:rFonts w:ascii="Times New Roman" w:hAnsi="Times New Roman" w:cs="Times New Roman"/>
+                <w:sz w:val="24"/>
+                <w:szCs w:val="24"/>
+              </w:rPr>
+              <w:t xml:space="preserve"> Tìm kiếm đơn hàng</w:t>
+            </w:r>
+            <w:r>
+              <w:rPr>
+                <w:rFonts w:ascii="Times New Roman" w:hAnsi="Times New Roman" w:cs="Times New Roman"/>
+                <w:sz w:val="24"/>
+                <w:szCs w:val="24"/>
+              </w:rPr>
+              <w:t>.</w:t>
+            </w:r>
+          </w:p>
+          <w:p>
+            <w:pPr>
+              <w:pStyle w:val="ListParagraph"/>
+              <w:numPr>
+                <w:ilvl w:val="0"/>
+                <w:numId w:val="4"/>
+              </w:numPr>
+              <w:rPr>
+                <w:rFonts w:ascii="Times New Roman" w:hAnsi="Times New Roman" w:cs="Times New Roman"/>
+                <w:sz w:val="24"/>
+                <w:szCs w:val="24"/>
+              </w:rPr>
+            </w:pPr>
+            <w:r>
+              <w:rPr>
+                <w:rFonts w:ascii="Times New Roman" w:hAnsi="Times New Roman" w:cs="Times New Roman"/>
+                <w:sz w:val="24"/>
+                <w:szCs w:val="24"/>
+              </w:rPr>
+              <w:t>Khách hàng nhập thông tin cần tìm kiếm</w:t>
+            </w:r>
+          </w:p>
+          <w:p>
+            <w:pPr>
+              <w:pStyle w:val="ListParagraph"/>
+              <w:numPr>
+                <w:ilvl w:val="0"/>
+                <w:numId w:val="4"/>
+              </w:numPr>
+              <w:rPr>
+                <w:rFonts w:ascii="Times New Roman" w:hAnsi="Times New Roman" w:cs="Times New Roman"/>
+                <w:sz w:val="24"/>
+                <w:szCs w:val="24"/>
+              </w:rPr>
+            </w:pPr>
+            <w:r>
+              <w:rPr>
+                <w:rFonts w:ascii="Times New Roman" w:hAnsi="Times New Roman" w:cs="Times New Roman"/>
+                <w:sz w:val="24"/>
+                <w:szCs w:val="24"/>
+              </w:rPr>
+              <w:t>Khách hàng nhấn nút Tìm kiếm</w:t>
+            </w:r>
+          </w:p>
+          <w:p>
+            <w:pPr>
+              <w:pStyle w:val="ListParagraph"/>
+              <w:numPr>
+                <w:ilvl w:val="0"/>
+                <w:numId w:val="4"/>
+              </w:numPr>
+              <w:rPr>
+                <w:rFonts w:ascii="Times New Roman" w:hAnsi="Times New Roman" w:cs="Times New Roman"/>
+                <w:sz w:val="24"/>
+                <w:szCs w:val="24"/>
+              </w:rPr>
+            </w:pPr>
+            <w:r>
+              <w:rPr>
+                <w:rFonts w:ascii="Times New Roman" w:hAnsi="Times New Roman" w:cs="Times New Roman"/>
+                <w:sz w:val="24"/>
+                <w:szCs w:val="24"/>
+              </w:rPr>
+              <w:t>Hệ thống kiểm tra thông tin tìm kiếm</w:t>
+            </w:r>
+          </w:p>
+          <w:p>
+            <w:pPr>
+              <w:pStyle w:val="ListParagraph"/>
+              <w:numPr>
+                <w:ilvl w:val="0"/>
+                <w:numId w:val="4"/>
+              </w:numPr>
+              <w:rPr>
+                <w:rFonts w:ascii="Times New Roman" w:hAnsi="Times New Roman" w:cs="Times New Roman"/>
+                <w:sz w:val="24"/>
+                <w:szCs w:val="24"/>
+              </w:rPr>
+            </w:pPr>
+            <w:r>
+              <w:rPr>
+                <w:rFonts w:ascii="Times New Roman" w:hAnsi="Times New Roman" w:cs="Times New Roman"/>
+                <w:sz w:val="24"/>
+                <w:szCs w:val="24"/>
+              </w:rPr>
+              <w:t xml:space="preserve">Hệ thống hiển thị đơn hàng tìm thấy được ra màn hình </w:t>
+            </w:r>
+          </w:p>
+        </w:tc>
+      </w:tr>
+      <w:tr>
+        <w:tc>
+          <w:tcPr>
+            <w:tcW w:w="9576" w:type="dxa"/>
+            <w:gridSpan w:val="2"/>
+            <w:shd w:val="clear" w:color="auto" w:fill="auto"/>
+          </w:tcPr>
+          <w:p>
+            <w:pPr>
+              <w:rPr>
+                <w:rFonts w:ascii="Times New Roman" w:hAnsi="Times New Roman" w:cs="Times New Roman"/>
+                <w:sz w:val="24"/>
+                <w:szCs w:val="24"/>
+              </w:rPr>
+            </w:pPr>
+            <w:r>
+              <w:rPr>
+                <w:rFonts w:ascii="Times New Roman" w:hAnsi="Times New Roman" w:cs="Times New Roman"/>
+                <w:sz w:val="24"/>
+                <w:szCs w:val="24"/>
+              </w:rPr>
+              <w:t>Ngoại lệ :</w:t>
+            </w:r>
+          </w:p>
+          <w:p>
+            <w:pPr>
+              <w:pStyle w:val="ListParagraph"/>
+              <w:numPr>
+                <w:ilvl w:val="0"/>
+                <w:numId w:val="8"/>
+              </w:numPr>
+              <w:ind w:left="741" w:hanging="425"/>
+              <w:rPr>
+                <w:rFonts w:ascii="Times New Roman" w:hAnsi="Times New Roman" w:cs="Times New Roman"/>
+                <w:sz w:val="24"/>
+                <w:szCs w:val="24"/>
+              </w:rPr>
+            </w:pPr>
+            <w:r>
+              <w:rPr>
+                <w:rFonts w:ascii="Times New Roman" w:hAnsi="Times New Roman" w:cs="Times New Roman"/>
+                <w:sz w:val="24"/>
+                <w:szCs w:val="24"/>
+              </w:rPr>
+              <w:t>Hệ thống báo thông tin khách hàng tìm kiếm không hợp lệ</w:t>
+            </w:r>
+          </w:p>
+          <w:p>
+            <w:pPr>
+              <w:pStyle w:val="ListParagraph"/>
+              <w:numPr>
+                <w:ilvl w:val="0"/>
+                <w:numId w:val="8"/>
+              </w:numPr>
+              <w:ind w:left="741" w:hanging="425"/>
+              <w:rPr>
+                <w:rFonts w:ascii="Times New Roman" w:hAnsi="Times New Roman" w:cs="Times New Roman"/>
+                <w:sz w:val="24"/>
+                <w:szCs w:val="24"/>
+              </w:rPr>
+            </w:pPr>
+            <w:r>
+              <w:rPr>
+                <w:rFonts w:ascii="Times New Roman" w:hAnsi="Times New Roman" w:cs="Times New Roman"/>
+                <w:sz w:val="24"/>
+                <w:szCs w:val="24"/>
+              </w:rPr>
+              <w:t xml:space="preserve">Hệ thống không hiển thị </w:t>
+            </w:r>
+            <w:r>
+              <w:rPr>
+                <w:rFonts w:ascii="Times New Roman" w:hAnsi="Times New Roman" w:cs="Times New Roman"/>
                 <w:sz w:val="24"/>
                 <w:szCs w:val="24"/>
               </w:rPr>
@@ -657,11 +736,18 @@
             <w:r>
               <w:rPr>
                 <w:rFonts w:ascii="Times New Roman" w:hAnsi="Times New Roman" w:cs="Times New Roman"/>
-                <w:color w:val="FF0000"/>
                 <w:sz w:val="24"/>
                 <w:szCs w:val="24"/>
               </w:rPr>
               <w:t xml:space="preserve"> nếu không tìm thấy</w:t>
+            </w:r>
+            <w:r>
+              <w:rPr>
+                <w:rFonts w:ascii="Times New Roman" w:hAnsi="Times New Roman" w:cs="Times New Roman"/>
+                <w:sz w:val="24"/>
+                <w:szCs w:val="24"/>
+              </w:rPr>
+              <w:t xml:space="preserve"> từ CSDL</w:t>
             </w:r>
           </w:p>
         </w:tc>
@@ -688,17 +774,7 @@
           <w:szCs w:val="28"/>
           <w:lang w:val="en-GB"/>
         </w:rPr>
-        <w:t xml:space="preserve">Kịch bản cho </w:t>
-      </w:r>
-      <w:r>
-        <w:rPr>
-          <w:rFonts w:ascii="Times New Roman" w:hAnsi="Times New Roman" w:cs="Times New Roman"/>
-          <w:spacing w:val="-1"/>
-          <w:sz w:val="28"/>
-          <w:szCs w:val="28"/>
-          <w:lang w:val="en-GB"/>
-        </w:rPr>
-        <w:t>UC hủy đơn hàng</w:t>
+        <w:t>Kịch bản cho UC hủy đơn hàng</w:t>
       </w:r>
     </w:p>
     <w:tbl>
@@ -763,17 +839,7 @@
                 <w:szCs w:val="24"/>
                 <w:lang w:val="en-GB"/>
               </w:rPr>
-              <w:t>Hủy</w:t>
-            </w:r>
-            <w:r>
-              <w:rPr>
-                <w:rFonts w:ascii="Times New Roman" w:hAnsi="Times New Roman" w:cs="Times New Roman"/>
-                <w:spacing w:val="-1"/>
-                <w:sz w:val="24"/>
-                <w:szCs w:val="24"/>
-                <w:lang w:val="en-GB"/>
-              </w:rPr>
-              <w:t xml:space="preserve"> đơn hàng</w:t>
+              <w:t>Hủy đơn hàng</w:t>
             </w:r>
           </w:p>
         </w:tc>
@@ -998,6 +1064,7 @@
                 <w:sz w:val="24"/>
                 <w:szCs w:val="24"/>
               </w:rPr>
+              <w:lastRenderedPageBreak/>
               <w:t>Đảm bảo tối thiểu</w:t>
             </w:r>
           </w:p>
@@ -1021,15 +1088,7 @@
                 <w:sz w:val="24"/>
                 <w:szCs w:val="24"/>
               </w:rPr>
-              <w:t xml:space="preserve">Hệ thống không hiển thị </w:t>
-            </w:r>
-            <w:r>
-              <w:rPr>
-                <w:rFonts w:ascii="Times New Roman" w:hAnsi="Times New Roman" w:cs="Times New Roman"/>
-                <w:sz w:val="24"/>
-                <w:szCs w:val="24"/>
-              </w:rPr>
-              <w:t>hủy thành công và quay lại bước trước</w:t>
+              <w:t>Hệ thống không hiển thị hủy thành công và quay lại bước trước</w:t>
             </w:r>
           </w:p>
         </w:tc>
@@ -1102,7 +1161,6 @@
                 <w:sz w:val="24"/>
                 <w:szCs w:val="24"/>
               </w:rPr>
-              <w:lastRenderedPageBreak/>
               <w:t>Kích hoạt</w:t>
             </w:r>
           </w:p>
@@ -1126,47 +1184,7 @@
                 <w:sz w:val="24"/>
                 <w:szCs w:val="24"/>
               </w:rPr>
-              <w:t xml:space="preserve">Khách hàng chọn chức </w:t>
-            </w:r>
-            <w:r>
-              <w:rPr>
-                <w:rFonts w:ascii="Times New Roman" w:hAnsi="Times New Roman" w:cs="Times New Roman"/>
-                <w:sz w:val="24"/>
-                <w:szCs w:val="24"/>
-              </w:rPr>
-              <w:t>năng Hủy đơn</w:t>
-            </w:r>
-            <w:r>
-              <w:rPr>
-                <w:rFonts w:ascii="Times New Roman" w:hAnsi="Times New Roman" w:cs="Times New Roman"/>
-                <w:sz w:val="24"/>
-                <w:szCs w:val="24"/>
-              </w:rPr>
-              <w:t xml:space="preserve"> </w:t>
-            </w:r>
-            <w:r>
-              <w:rPr>
-                <w:rFonts w:ascii="Times New Roman" w:hAnsi="Times New Roman" w:cs="Times New Roman"/>
-                <w:sz w:val="24"/>
-                <w:szCs w:val="24"/>
-              </w:rPr>
-              <w:t>hàng trong</w:t>
-            </w:r>
-            <w:r>
-              <w:rPr>
-                <w:rFonts w:ascii="Times New Roman" w:hAnsi="Times New Roman" w:cs="Times New Roman"/>
-                <w:sz w:val="24"/>
-                <w:szCs w:val="24"/>
-              </w:rPr>
-              <w:t xml:space="preserve"> form </w:t>
-            </w:r>
-            <w:r>
-              <w:rPr>
-                <w:rFonts w:ascii="Times New Roman" w:hAnsi="Times New Roman" w:cs="Times New Roman"/>
-                <w:sz w:val="24"/>
-                <w:szCs w:val="24"/>
-              </w:rPr>
-              <w:t>Quản lý đơn hàng</w:t>
+              <w:t>Khách hàng chọn chức năng Hủy đơn hàng trong form Quản lý đơn hàng</w:t>
             </w:r>
           </w:p>
         </w:tc>
@@ -1192,15 +1210,7 @@
                 <w:sz w:val="24"/>
                 <w:szCs w:val="24"/>
               </w:rPr>
-              <w:t>Chuỗi sự kiện chính:</w:t>
-            </w:r>
-            <w:r>
-              <w:rPr>
-                <w:rFonts w:ascii="Times New Roman" w:hAnsi="Times New Roman" w:cs="Times New Roman"/>
-                <w:sz w:val="24"/>
-                <w:szCs w:val="24"/>
-              </w:rPr>
-              <w:t xml:space="preserve"> </w:t>
+              <w:t xml:space="preserve">Chuỗi sự kiện chính: </w:t>
             </w:r>
           </w:p>
           <w:p>
@@ -1396,18 +1406,8 @@
                 <w:sz w:val="24"/>
                 <w:szCs w:val="24"/>
               </w:rPr>
-              <w:t xml:space="preserve">Ngoại </w:t>
-            </w:r>
-            <w:proofErr w:type="gramStart"/>
-            <w:r>
-              <w:rPr>
-                <w:rFonts w:ascii="Times New Roman" w:hAnsi="Times New Roman" w:cs="Times New Roman"/>
-                <w:sz w:val="24"/>
-                <w:szCs w:val="24"/>
-              </w:rPr>
-              <w:t>lệ :</w:t>
-            </w:r>
-            <w:proofErr w:type="gramEnd"/>
+              <w:t>Ngoại lệ :</w:t>
+            </w:r>
           </w:p>
           <w:p>
             <w:pPr>
@@ -1439,15 +1439,7 @@
                 <w:sz w:val="24"/>
                 <w:szCs w:val="24"/>
               </w:rPr>
-              <w:t>đơn hàng</w:t>
-            </w:r>
-            <w:r>
-              <w:rPr>
-                <w:rFonts w:ascii="Times New Roman" w:hAnsi="Times New Roman" w:cs="Times New Roman"/>
-                <w:sz w:val="24"/>
-                <w:szCs w:val="24"/>
-              </w:rPr>
-              <w:t xml:space="preserve"> </w:t>
+              <w:t xml:space="preserve">đơn hàng </w:t>
             </w:r>
             <w:r>
               <w:rPr>
@@ -1520,10 +1512,10 @@
         </w:rPr>
         <w:lastRenderedPageBreak/>
         <w:drawing>
-          <wp:inline distT="0" distB="0" distL="0" distR="0" wp14:anchorId="3AD094F6" wp14:editId="6EEF68C5">
-            <wp:extent cx="5732145" cy="4630420"/>
-            <wp:effectExtent l="0" t="0" r="1905" b="0"/>
-            <wp:docPr id="2" name="Picture 2"/>
+          <wp:inline distT="0" distB="0" distL="0" distR="0" wp14:anchorId="68C0669B" wp14:editId="1D4C7C8A">
+            <wp:extent cx="5732145" cy="4716780"/>
+            <wp:effectExtent l="0" t="0" r="1905" b="7620"/>
+            <wp:docPr id="5" name="Picture 5"/>
             <wp:cNvGraphicFramePr>
               <a:graphicFrameLocks xmlns:a="http://schemas.openxmlformats.org/drawingml/2006/main" noChangeAspect="1"/>
             </wp:cNvGraphicFramePr>
@@ -1543,7 +1535,7 @@
                   <pic:spPr>
                     <a:xfrm>
                       <a:off x="0" y="0"/>
-                      <a:ext cx="5732145" cy="4630420"/>
+                      <a:ext cx="5732145" cy="4716780"/>
                     </a:xfrm>
                     <a:prstGeom prst="rect">
                       <a:avLst/>
@@ -1654,13 +1646,7 @@
         <w:rPr>
           <w:i/>
         </w:rPr>
-        <w:t>Biểu đồ lớp phân tích cho UC</w:t>
-      </w:r>
-      <w:r>
-        <w:rPr>
-          <w:i/>
-        </w:rPr>
-        <w:t xml:space="preserve"> Tìm kiếm Đơn hàng</w:t>
+        <w:t>Biểu đồ lớp phân tích cho UC Tìm kiếm Đơn hàng</w:t>
       </w:r>
     </w:p>
     <w:p>
@@ -1720,6 +1706,105 @@
         <w:t>Biểu đồ lớp phân tích cho UC Hủy Đơn Hàng</w:t>
       </w:r>
     </w:p>
+    <w:p>
+      <w:pPr>
+        <w:jc w:val="center"/>
+        <w:rPr>
+          <w:i/>
+        </w:rPr>
+      </w:pPr>
+      <w:r>
+        <w:rPr>
+          <w:i/>
+        </w:rPr>
+        <w:drawing>
+          <wp:inline distT="0" distB="0" distL="0" distR="0" wp14:anchorId="5586D316" wp14:editId="10035A20">
+            <wp:extent cx="5732145" cy="4319905"/>
+            <wp:effectExtent l="0" t="0" r="1905" b="4445"/>
+            <wp:docPr id="2" name="Picture 2"/>
+            <wp:cNvGraphicFramePr>
+              <a:graphicFrameLocks xmlns:a="http://schemas.openxmlformats.org/drawingml/2006/main" noChangeAspect="1"/>
+            </wp:cNvGraphicFramePr>
+            <a:graphic xmlns:a="http://schemas.openxmlformats.org/drawingml/2006/main">
+              <a:graphicData uri="http://schemas.openxmlformats.org/drawingml/2006/picture">
+                <pic:pic xmlns:pic="http://schemas.openxmlformats.org/drawingml/2006/picture">
+                  <pic:nvPicPr>
+                    <pic:cNvPr id="1" name=""/>
+                    <pic:cNvPicPr/>
+                  </pic:nvPicPr>
+                  <pic:blipFill>
+                    <a:blip r:embed="rId9"/>
+                    <a:stretch>
+                      <a:fillRect/>
+                    </a:stretch>
+                  </pic:blipFill>
+                  <pic:spPr>
+                    <a:xfrm>
+                      <a:off x="0" y="0"/>
+                      <a:ext cx="5732145" cy="4319905"/>
+                    </a:xfrm>
+                    <a:prstGeom prst="rect">
+                      <a:avLst/>
+                    </a:prstGeom>
+                  </pic:spPr>
+                </pic:pic>
+              </a:graphicData>
+            </a:graphic>
+          </wp:inline>
+        </w:drawing>
+      </w:r>
+    </w:p>
+    <w:p>
+      <w:pPr>
+        <w:jc w:val="center"/>
+        <w:rPr>
+          <w:i/>
+        </w:rPr>
+      </w:pPr>
+      <w:r>
+        <w:rPr>
+          <w:i/>
+        </w:rPr>
+        <w:lastRenderedPageBreak/>
+        <w:drawing>
+          <wp:inline distT="0" distB="0" distL="0" distR="0" wp14:anchorId="005FF93F" wp14:editId="2D2CB2F4">
+            <wp:extent cx="5732145" cy="4537710"/>
+            <wp:effectExtent l="0" t="0" r="1905" b="0"/>
+            <wp:docPr id="6" name="Picture 6"/>
+            <wp:cNvGraphicFramePr>
+              <a:graphicFrameLocks xmlns:a="http://schemas.openxmlformats.org/drawingml/2006/main" noChangeAspect="1"/>
+            </wp:cNvGraphicFramePr>
+            <a:graphic xmlns:a="http://schemas.openxmlformats.org/drawingml/2006/main">
+              <a:graphicData uri="http://schemas.openxmlformats.org/drawingml/2006/picture">
+                <pic:pic xmlns:pic="http://schemas.openxmlformats.org/drawingml/2006/picture">
+                  <pic:nvPicPr>
+                    <pic:cNvPr id="1" name=""/>
+                    <pic:cNvPicPr/>
+                  </pic:nvPicPr>
+                  <pic:blipFill>
+                    <a:blip r:embed="rId10"/>
+                    <a:stretch>
+                      <a:fillRect/>
+                    </a:stretch>
+                  </pic:blipFill>
+                  <pic:spPr>
+                    <a:xfrm>
+                      <a:off x="0" y="0"/>
+                      <a:ext cx="5732145" cy="4537710"/>
+                    </a:xfrm>
+                    <a:prstGeom prst="rect">
+                      <a:avLst/>
+                    </a:prstGeom>
+                  </pic:spPr>
+                </pic:pic>
+              </a:graphicData>
+            </a:graphic>
+          </wp:inline>
+        </w:drawing>
+      </w:r>
+      <w:bookmarkStart w:id="1" w:name="_GoBack"/>
+      <w:bookmarkEnd w:id="1"/>
+    </w:p>
     <w:sectPr>
       <w:pgSz w:w="11907" w:h="16840" w:code="9"/>
       <w:pgMar w:top="1440" w:right="1440" w:bottom="1440" w:left="1440" w:header="720" w:footer="720" w:gutter="0"/>
@@ -1731,7 +1816,7 @@
 </file>
 
 <file path=word/numbering.xml><?xml version="1.0" encoding="utf-8"?>
-<w:numbering xmlns:wpc="http://schemas.microsoft.com/office/word/2010/wordprocessingCanvas" xmlns:cx="http://schemas.microsoft.com/office/drawing/2014/chartex" xmlns:cx1="http://schemas.microsoft.com/office/drawing/2015/9/8/chartex" xmlns:cx2="http://schemas.microsoft.com/office/drawing/2015/10/21/chartex" xmlns:cx3="http://schemas.microsoft.com/office/drawing/2016/5/9/chartex" xmlns:cx4="http://schemas.microsoft.com/office/drawing/2016/5/10/chartex" xmlns:cx5="http://schemas.microsoft.com/office/drawing/2016/5/11/chartex" xmlns:cx6="http://schemas.microsoft.com/office/drawing/2016/5/12/chartex" xmlns:cx7="http://schemas.microsoft.com/office/drawing/2016/5/13/chartex" xmlns:cx8="http://schemas.microsoft.com/office/drawing/2016/5/14/chartex" xmlns:mc="http://schemas.openxmlformats.org/markup-compatibility/2006" xmlns:aink="http://schemas.microsoft.com/office/drawing/2016/ink" xmlns:am3d="http://schemas.microsoft.com/office/drawing/2017/model3d" xmlns:o="urn:schemas-microsoft-com:office:office" xmlns:r="http://schemas.openxmlformats.org/officeDocument/2006/relationships" xmlns:m="http://schemas.openxmlformats.org/officeDocument/2006/math" xmlns:v="urn:schemas-microsoft-com:vml" xmlns:wp14="http://schemas.microsoft.com/office/word/2010/wordprocessingDrawing" xmlns:wp="http://schemas.openxmlformats.org/drawingml/2006/wordprocessingDrawing" xmlns:w10="urn:schemas-microsoft-com:office:word" xmlns:w="http://schemas.openxmlformats.org/wordprocessingml/2006/main" xmlns:w14="http://schemas.microsoft.com/office/word/2010/wordml" xmlns:w15="http://schemas.microsoft.com/office/word/2012/wordml" xmlns:w16cex="http://schemas.microsoft.com/office/word/2018/wordml/cex" xmlns:w16cid="http://schemas.microsoft.com/office/word/2016/wordml/cid" xmlns:w16="http://schemas.microsoft.com/office/word/2018/wordml" xmlns:w16se="http://schemas.microsoft.com/office/word/2015/wordml/symex" xmlns:wpg="http://schemas.microsoft.com/office/word/2010/wordprocessingGroup" xmlns:wpi="http://schemas.microsoft.com/office/word/2010/wordprocessingInk" xmlns:wne="http://schemas.microsoft.com/office/word/2006/wordml" xmlns:wps="http://schemas.microsoft.com/office/word/2010/wordprocessingShape" mc:Ignorable="w14 w15 w16se w16cid w16 w16cex wp14">
+<w:numbering xmlns:wpc="http://schemas.microsoft.com/office/word/2010/wordprocessingCanvas" xmlns:cx="http://schemas.microsoft.com/office/drawing/2014/chartex" xmlns:mc="http://schemas.openxmlformats.org/markup-compatibility/2006" xmlns:o="urn:schemas-microsoft-com:office:office" xmlns:r="http://schemas.openxmlformats.org/officeDocument/2006/relationships" xmlns:m="http://schemas.openxmlformats.org/officeDocument/2006/math" xmlns:v="urn:schemas-microsoft-com:vml" xmlns:wp14="http://schemas.microsoft.com/office/word/2010/wordprocessingDrawing" xmlns:wp="http://schemas.openxmlformats.org/drawingml/2006/wordprocessingDrawing" xmlns:w10="urn:schemas-microsoft-com:office:word" xmlns:w="http://schemas.openxmlformats.org/wordprocessingml/2006/main" xmlns:w14="http://schemas.microsoft.com/office/word/2010/wordml" xmlns:w15="http://schemas.microsoft.com/office/word/2012/wordml" xmlns:w16se="http://schemas.microsoft.com/office/word/2015/wordml/symex" xmlns:wpg="http://schemas.microsoft.com/office/word/2010/wordprocessingGroup" xmlns:wpi="http://schemas.microsoft.com/office/word/2010/wordprocessingInk" xmlns:wne="http://schemas.microsoft.com/office/word/2006/wordml" xmlns:wps="http://schemas.microsoft.com/office/word/2010/wordprocessingShape" mc:Ignorable="w14 w15 w16se wp14">
   <w:abstractNum w:abstractNumId="0" w15:restartNumberingAfterBreak="0">
     <w:nsid w:val="2689063F"/>
     <w:multiLevelType w:val="hybridMultilevel"/>
@@ -1819,6 +1904,471 @@
     </w:lvl>
   </w:abstractNum>
   <w:abstractNum w:abstractNumId="1" w15:restartNumberingAfterBreak="0">
+    <w:nsid w:val="2699716C"/>
+    <w:multiLevelType w:val="hybridMultilevel"/>
+    <w:tmpl w:val="366634AA"/>
+    <w:lvl w:ilvl="0" w:tplc="0409000F">
+      <w:start w:val="1"/>
+      <w:numFmt w:val="decimal"/>
+      <w:lvlText w:val="%1."/>
+      <w:lvlJc w:val="left"/>
+      <w:pPr>
+        <w:ind w:left="720" w:hanging="360"/>
+      </w:pPr>
+    </w:lvl>
+    <w:lvl w:ilvl="1" w:tplc="04090019">
+      <w:start w:val="1"/>
+      <w:numFmt w:val="lowerLetter"/>
+      <w:lvlText w:val="%2."/>
+      <w:lvlJc w:val="left"/>
+      <w:pPr>
+        <w:ind w:left="1440" w:hanging="360"/>
+      </w:pPr>
+    </w:lvl>
+    <w:lvl w:ilvl="2" w:tplc="0409001B">
+      <w:start w:val="1"/>
+      <w:numFmt w:val="lowerRoman"/>
+      <w:lvlText w:val="%3."/>
+      <w:lvlJc w:val="right"/>
+      <w:pPr>
+        <w:ind w:left="2160" w:hanging="180"/>
+      </w:pPr>
+    </w:lvl>
+    <w:lvl w:ilvl="3" w:tplc="0409000F" w:tentative="1">
+      <w:start w:val="1"/>
+      <w:numFmt w:val="decimal"/>
+      <w:lvlText w:val="%4."/>
+      <w:lvlJc w:val="left"/>
+      <w:pPr>
+        <w:ind w:left="2880" w:hanging="360"/>
+      </w:pPr>
+    </w:lvl>
+    <w:lvl w:ilvl="4" w:tplc="04090019" w:tentative="1">
+      <w:start w:val="1"/>
+      <w:numFmt w:val="lowerLetter"/>
+      <w:lvlText w:val="%5."/>
+      <w:lvlJc w:val="left"/>
+      <w:pPr>
+        <w:ind w:left="3600" w:hanging="360"/>
+      </w:pPr>
+    </w:lvl>
+    <w:lvl w:ilvl="5" w:tplc="0409001B" w:tentative="1">
+      <w:start w:val="1"/>
+      <w:numFmt w:val="lowerRoman"/>
+      <w:lvlText w:val="%6."/>
+      <w:lvlJc w:val="right"/>
+      <w:pPr>
+        <w:ind w:left="4320" w:hanging="180"/>
+      </w:pPr>
+    </w:lvl>
+    <w:lvl w:ilvl="6" w:tplc="0409000F" w:tentative="1">
+      <w:start w:val="1"/>
+      <w:numFmt w:val="decimal"/>
+      <w:lvlText w:val="%7."/>
+      <w:lvlJc w:val="left"/>
+      <w:pPr>
+        <w:ind w:left="5040" w:hanging="360"/>
+      </w:pPr>
+    </w:lvl>
+    <w:lvl w:ilvl="7" w:tplc="04090019" w:tentative="1">
+      <w:start w:val="1"/>
+      <w:numFmt w:val="lowerLetter"/>
+      <w:lvlText w:val="%8."/>
+      <w:lvlJc w:val="left"/>
+      <w:pPr>
+        <w:ind w:left="5760" w:hanging="360"/>
+      </w:pPr>
+    </w:lvl>
+    <w:lvl w:ilvl="8" w:tplc="0409001B" w:tentative="1">
+      <w:start w:val="1"/>
+      <w:numFmt w:val="lowerRoman"/>
+      <w:lvlText w:val="%9."/>
+      <w:lvlJc w:val="right"/>
+      <w:pPr>
+        <w:ind w:left="6480" w:hanging="180"/>
+      </w:pPr>
+    </w:lvl>
+  </w:abstractNum>
+  <w:abstractNum w:abstractNumId="2" w15:restartNumberingAfterBreak="0">
+    <w:nsid w:val="303D3F65"/>
+    <w:multiLevelType w:val="hybridMultilevel"/>
+    <w:tmpl w:val="A7EE08F8"/>
+    <w:lvl w:ilvl="0" w:tplc="0409000F">
+      <w:start w:val="1"/>
+      <w:numFmt w:val="decimal"/>
+      <w:lvlText w:val="%1."/>
+      <w:lvlJc w:val="left"/>
+      <w:pPr>
+        <w:ind w:left="720" w:hanging="360"/>
+      </w:pPr>
+    </w:lvl>
+    <w:lvl w:ilvl="1" w:tplc="04090019">
+      <w:start w:val="1"/>
+      <w:numFmt w:val="lowerLetter"/>
+      <w:lvlText w:val="%2."/>
+      <w:lvlJc w:val="left"/>
+      <w:pPr>
+        <w:ind w:left="1440" w:hanging="360"/>
+      </w:pPr>
+    </w:lvl>
+    <w:lvl w:ilvl="2" w:tplc="0409001B" w:tentative="1">
+      <w:start w:val="1"/>
+      <w:numFmt w:val="lowerRoman"/>
+      <w:lvlText w:val="%3."/>
+      <w:lvlJc w:val="right"/>
+      <w:pPr>
+        <w:ind w:left="2160" w:hanging="180"/>
+      </w:pPr>
+    </w:lvl>
+    <w:lvl w:ilvl="3" w:tplc="0409000F" w:tentative="1">
+      <w:start w:val="1"/>
+      <w:numFmt w:val="decimal"/>
+      <w:lvlText w:val="%4."/>
+      <w:lvlJc w:val="left"/>
+      <w:pPr>
+        <w:ind w:left="2880" w:hanging="360"/>
+      </w:pPr>
+    </w:lvl>
+    <w:lvl w:ilvl="4" w:tplc="04090019" w:tentative="1">
+      <w:start w:val="1"/>
+      <w:numFmt w:val="lowerLetter"/>
+      <w:lvlText w:val="%5."/>
+      <w:lvlJc w:val="left"/>
+      <w:pPr>
+        <w:ind w:left="3600" w:hanging="360"/>
+      </w:pPr>
+    </w:lvl>
+    <w:lvl w:ilvl="5" w:tplc="0409001B" w:tentative="1">
+      <w:start w:val="1"/>
+      <w:numFmt w:val="lowerRoman"/>
+      <w:lvlText w:val="%6."/>
+      <w:lvlJc w:val="right"/>
+      <w:pPr>
+        <w:ind w:left="4320" w:hanging="180"/>
+      </w:pPr>
+    </w:lvl>
+    <w:lvl w:ilvl="6" w:tplc="0409000F" w:tentative="1">
+      <w:start w:val="1"/>
+      <w:numFmt w:val="decimal"/>
+      <w:lvlText w:val="%7."/>
+      <w:lvlJc w:val="left"/>
+      <w:pPr>
+        <w:ind w:left="5040" w:hanging="360"/>
+      </w:pPr>
+    </w:lvl>
+    <w:lvl w:ilvl="7" w:tplc="04090019" w:tentative="1">
+      <w:start w:val="1"/>
+      <w:numFmt w:val="lowerLetter"/>
+      <w:lvlText w:val="%8."/>
+      <w:lvlJc w:val="left"/>
+      <w:pPr>
+        <w:ind w:left="5760" w:hanging="360"/>
+      </w:pPr>
+    </w:lvl>
+    <w:lvl w:ilvl="8" w:tplc="0409001B" w:tentative="1">
+      <w:start w:val="1"/>
+      <w:numFmt w:val="lowerRoman"/>
+      <w:lvlText w:val="%9."/>
+      <w:lvlJc w:val="right"/>
+      <w:pPr>
+        <w:ind w:left="6480" w:hanging="180"/>
+      </w:pPr>
+    </w:lvl>
+  </w:abstractNum>
+  <w:abstractNum w:abstractNumId="3" w15:restartNumberingAfterBreak="0">
+    <w:nsid w:val="4E5B35A5"/>
+    <w:multiLevelType w:val="multilevel"/>
+    <w:tmpl w:val="F7DA06B6"/>
+    <w:lvl w:ilvl="0">
+      <w:start w:val="1"/>
+      <w:numFmt w:val="decimal"/>
+      <w:lvlText w:val="%1."/>
+      <w:lvlJc w:val="left"/>
+      <w:pPr>
+        <w:ind w:left="720" w:hanging="360"/>
+      </w:pPr>
+      <w:rPr>
+        <w:rFonts w:hint="default"/>
+      </w:rPr>
+    </w:lvl>
+    <w:lvl w:ilvl="1">
+      <w:start w:val="1"/>
+      <w:numFmt w:val="decimal"/>
+      <w:isLgl/>
+      <w:lvlText w:val="%1.%2"/>
+      <w:lvlJc w:val="left"/>
+      <w:pPr>
+        <w:ind w:left="1080" w:hanging="360"/>
+      </w:pPr>
+      <w:rPr>
+        <w:rFonts w:hint="default"/>
+      </w:rPr>
+    </w:lvl>
+    <w:lvl w:ilvl="2">
+      <w:start w:val="1"/>
+      <w:numFmt w:val="decimal"/>
+      <w:isLgl/>
+      <w:lvlText w:val="%1.%2.%3"/>
+      <w:lvlJc w:val="left"/>
+      <w:pPr>
+        <w:ind w:left="1800" w:hanging="720"/>
+      </w:pPr>
+      <w:rPr>
+        <w:rFonts w:hint="default"/>
+      </w:rPr>
+    </w:lvl>
+    <w:lvl w:ilvl="3">
+      <w:start w:val="1"/>
+      <w:numFmt w:val="decimal"/>
+      <w:isLgl/>
+      <w:lvlText w:val="%1.%2.%3.%4"/>
+      <w:lvlJc w:val="left"/>
+      <w:pPr>
+        <w:ind w:left="2160" w:hanging="720"/>
+      </w:pPr>
+      <w:rPr>
+        <w:rFonts w:hint="default"/>
+      </w:rPr>
+    </w:lvl>
+    <w:lvl w:ilvl="4">
+      <w:start w:val="1"/>
+      <w:numFmt w:val="decimal"/>
+      <w:isLgl/>
+      <w:lvlText w:val="%1.%2.%3.%4.%5"/>
+      <w:lvlJc w:val="left"/>
+      <w:pPr>
+        <w:ind w:left="2880" w:hanging="1080"/>
+      </w:pPr>
+      <w:rPr>
+        <w:rFonts w:hint="default"/>
+      </w:rPr>
+    </w:lvl>
+    <w:lvl w:ilvl="5">
+      <w:start w:val="1"/>
+      <w:numFmt w:val="decimal"/>
+      <w:isLgl/>
+      <w:lvlText w:val="%1.%2.%3.%4.%5.%6"/>
+      <w:lvlJc w:val="left"/>
+      <w:pPr>
+        <w:ind w:left="3240" w:hanging="1080"/>
+      </w:pPr>
+      <w:rPr>
+        <w:rFonts w:hint="default"/>
+      </w:rPr>
+    </w:lvl>
+    <w:lvl w:ilvl="6">
+      <w:start w:val="1"/>
+      <w:numFmt w:val="decimal"/>
+      <w:isLgl/>
+      <w:lvlText w:val="%1.%2.%3.%4.%5.%6.%7"/>
+      <w:lvlJc w:val="left"/>
+      <w:pPr>
+        <w:ind w:left="3960" w:hanging="1440"/>
+      </w:pPr>
+      <w:rPr>
+        <w:rFonts w:hint="default"/>
+      </w:rPr>
+    </w:lvl>
+    <w:lvl w:ilvl="7">
+      <w:start w:val="1"/>
+      <w:numFmt w:val="decimal"/>
+      <w:isLgl/>
+      <w:lvlText w:val="%1.%2.%3.%4.%5.%6.%7.%8"/>
+      <w:lvlJc w:val="left"/>
+      <w:pPr>
+        <w:ind w:left="4320" w:hanging="1440"/>
+      </w:pPr>
+      <w:rPr>
+        <w:rFonts w:hint="default"/>
+      </w:rPr>
+    </w:lvl>
+    <w:lvl w:ilvl="8">
+      <w:start w:val="1"/>
+      <w:numFmt w:val="decimal"/>
+      <w:isLgl/>
+      <w:lvlText w:val="%1.%2.%3.%4.%5.%6.%7.%8.%9"/>
+      <w:lvlJc w:val="left"/>
+      <w:pPr>
+        <w:ind w:left="4680" w:hanging="1440"/>
+      </w:pPr>
+      <w:rPr>
+        <w:rFonts w:hint="default"/>
+      </w:rPr>
+    </w:lvl>
+  </w:abstractNum>
+  <w:abstractNum w:abstractNumId="4" w15:restartNumberingAfterBreak="0">
+    <w:nsid w:val="694A09B0"/>
+    <w:multiLevelType w:val="hybridMultilevel"/>
+    <w:tmpl w:val="8B1E6DEC"/>
+    <w:lvl w:ilvl="0" w:tplc="0409000F">
+      <w:start w:val="1"/>
+      <w:numFmt w:val="decimal"/>
+      <w:lvlText w:val="%1."/>
+      <w:lvlJc w:val="left"/>
+      <w:pPr>
+        <w:ind w:left="720" w:hanging="360"/>
+      </w:pPr>
+    </w:lvl>
+    <w:lvl w:ilvl="1" w:tplc="04090019" w:tentative="1">
+      <w:start w:val="1"/>
+      <w:numFmt w:val="lowerLetter"/>
+      <w:lvlText w:val="%2."/>
+      <w:lvlJc w:val="left"/>
+      <w:pPr>
+        <w:ind w:left="1440" w:hanging="360"/>
+      </w:pPr>
+    </w:lvl>
+    <w:lvl w:ilvl="2" w:tplc="0409001B" w:tentative="1">
+      <w:start w:val="1"/>
+      <w:numFmt w:val="lowerRoman"/>
+      <w:lvlText w:val="%3."/>
+      <w:lvlJc w:val="right"/>
+      <w:pPr>
+        <w:ind w:left="2160" w:hanging="180"/>
+      </w:pPr>
+    </w:lvl>
+    <w:lvl w:ilvl="3" w:tplc="0409000F" w:tentative="1">
+      <w:start w:val="1"/>
+      <w:numFmt w:val="decimal"/>
+      <w:lvlText w:val="%4."/>
+      <w:lvlJc w:val="left"/>
+      <w:pPr>
+        <w:ind w:left="2880" w:hanging="360"/>
+      </w:pPr>
+    </w:lvl>
+    <w:lvl w:ilvl="4" w:tplc="04090019" w:tentative="1">
+      <w:start w:val="1"/>
+      <w:numFmt w:val="lowerLetter"/>
+      <w:lvlText w:val="%5."/>
+      <w:lvlJc w:val="left"/>
+      <w:pPr>
+        <w:ind w:left="3600" w:hanging="360"/>
+      </w:pPr>
+    </w:lvl>
+    <w:lvl w:ilvl="5" w:tplc="0409001B" w:tentative="1">
+      <w:start w:val="1"/>
+      <w:numFmt w:val="lowerRoman"/>
+      <w:lvlText w:val="%6."/>
+      <w:lvlJc w:val="right"/>
+      <w:pPr>
+        <w:ind w:left="4320" w:hanging="180"/>
+      </w:pPr>
+    </w:lvl>
+    <w:lvl w:ilvl="6" w:tplc="0409000F" w:tentative="1">
+      <w:start w:val="1"/>
+      <w:numFmt w:val="decimal"/>
+      <w:lvlText w:val="%7."/>
+      <w:lvlJc w:val="left"/>
+      <w:pPr>
+        <w:ind w:left="5040" w:hanging="360"/>
+      </w:pPr>
+    </w:lvl>
+    <w:lvl w:ilvl="7" w:tplc="04090019" w:tentative="1">
+      <w:start w:val="1"/>
+      <w:numFmt w:val="lowerLetter"/>
+      <w:lvlText w:val="%8."/>
+      <w:lvlJc w:val="left"/>
+      <w:pPr>
+        <w:ind w:left="5760" w:hanging="360"/>
+      </w:pPr>
+    </w:lvl>
+    <w:lvl w:ilvl="8" w:tplc="0409001B" w:tentative="1">
+      <w:start w:val="1"/>
+      <w:numFmt w:val="lowerRoman"/>
+      <w:lvlText w:val="%9."/>
+      <w:lvlJc w:val="right"/>
+      <w:pPr>
+        <w:ind w:left="6480" w:hanging="180"/>
+      </w:pPr>
+    </w:lvl>
+  </w:abstractNum>
+  <w:abstractNum w:abstractNumId="5" w15:restartNumberingAfterBreak="0">
+    <w:nsid w:val="6B0A2C55"/>
+    <w:multiLevelType w:val="hybridMultilevel"/>
+    <w:tmpl w:val="D2B04166"/>
+    <w:lvl w:ilvl="0" w:tplc="0409000F">
+      <w:start w:val="1"/>
+      <w:numFmt w:val="decimal"/>
+      <w:lvlText w:val="%1."/>
+      <w:lvlJc w:val="left"/>
+      <w:pPr>
+        <w:ind w:left="1461" w:hanging="360"/>
+      </w:pPr>
+    </w:lvl>
+    <w:lvl w:ilvl="1" w:tplc="04090019" w:tentative="1">
+      <w:start w:val="1"/>
+      <w:numFmt w:val="lowerLetter"/>
+      <w:lvlText w:val="%2."/>
+      <w:lvlJc w:val="left"/>
+      <w:pPr>
+        <w:ind w:left="2181" w:hanging="360"/>
+      </w:pPr>
+    </w:lvl>
+    <w:lvl w:ilvl="2" w:tplc="0409001B" w:tentative="1">
+      <w:start w:val="1"/>
+      <w:numFmt w:val="lowerRoman"/>
+      <w:lvlText w:val="%3."/>
+      <w:lvlJc w:val="right"/>
+      <w:pPr>
+        <w:ind w:left="2901" w:hanging="180"/>
+      </w:pPr>
+    </w:lvl>
+    <w:lvl w:ilvl="3" w:tplc="0409000F" w:tentative="1">
+      <w:start w:val="1"/>
+      <w:numFmt w:val="decimal"/>
+      <w:lvlText w:val="%4."/>
+      <w:lvlJc w:val="left"/>
+      <w:pPr>
+        <w:ind w:left="3621" w:hanging="360"/>
+      </w:pPr>
+    </w:lvl>
+    <w:lvl w:ilvl="4" w:tplc="04090019" w:tentative="1">
+      <w:start w:val="1"/>
+      <w:numFmt w:val="lowerLetter"/>
+      <w:lvlText w:val="%5."/>
+      <w:lvlJc w:val="left"/>
+      <w:pPr>
+        <w:ind w:left="4341" w:hanging="360"/>
+      </w:pPr>
+    </w:lvl>
+    <w:lvl w:ilvl="5" w:tplc="0409001B" w:tentative="1">
+      <w:start w:val="1"/>
+      <w:numFmt w:val="lowerRoman"/>
+      <w:lvlText w:val="%6."/>
+      <w:lvlJc w:val="right"/>
+      <w:pPr>
+        <w:ind w:left="5061" w:hanging="180"/>
+      </w:pPr>
+    </w:lvl>
+    <w:lvl w:ilvl="6" w:tplc="0409000F" w:tentative="1">
+      <w:start w:val="1"/>
+      <w:numFmt w:val="decimal"/>
+      <w:lvlText w:val="%7."/>
+      <w:lvlJc w:val="left"/>
+      <w:pPr>
+        <w:ind w:left="5781" w:hanging="360"/>
+      </w:pPr>
+    </w:lvl>
+    <w:lvl w:ilvl="7" w:tplc="04090019" w:tentative="1">
+      <w:start w:val="1"/>
+      <w:numFmt w:val="lowerLetter"/>
+      <w:lvlText w:val="%8."/>
+      <w:lvlJc w:val="left"/>
+      <w:pPr>
+        <w:ind w:left="6501" w:hanging="360"/>
+      </w:pPr>
+    </w:lvl>
+    <w:lvl w:ilvl="8" w:tplc="0409001B" w:tentative="1">
+      <w:start w:val="1"/>
+      <w:numFmt w:val="lowerRoman"/>
+      <w:lvlText w:val="%9."/>
+      <w:lvlJc w:val="right"/>
+      <w:pPr>
+        <w:ind w:left="7221" w:hanging="180"/>
+      </w:pPr>
+    </w:lvl>
+  </w:abstractNum>
+  <w:abstractNum w:abstractNumId="6" w15:restartNumberingAfterBreak="0">
     <w:nsid w:val="6DA820DE"/>
     <w:multiLevelType w:val="hybridMultilevel"/>
     <w:tmpl w:val="4A6C9D96"/>
@@ -1931,7 +2481,7 @@
       </w:rPr>
     </w:lvl>
   </w:abstractNum>
-  <w:abstractNum w:abstractNumId="2" w15:restartNumberingAfterBreak="0">
+  <w:abstractNum w:abstractNumId="7" w15:restartNumberingAfterBreak="0">
     <w:nsid w:val="6E44662B"/>
     <w:multiLevelType w:val="hybridMultilevel"/>
     <w:tmpl w:val="BB0C5B1A"/>
@@ -2018,19 +2568,34 @@
     </w:lvl>
   </w:abstractNum>
   <w:num w:numId="1">
-    <w:abstractNumId w:val="1"/>
+    <w:abstractNumId w:val="6"/>
   </w:num>
   <w:num w:numId="2">
     <w:abstractNumId w:val="0"/>
   </w:num>
   <w:num w:numId="3">
+    <w:abstractNumId w:val="7"/>
+  </w:num>
+  <w:num w:numId="4">
+    <w:abstractNumId w:val="4"/>
+  </w:num>
+  <w:num w:numId="5">
+    <w:abstractNumId w:val="3"/>
+  </w:num>
+  <w:num w:numId="6">
     <w:abstractNumId w:val="2"/>
+  </w:num>
+  <w:num w:numId="7">
+    <w:abstractNumId w:val="1"/>
+  </w:num>
+  <w:num w:numId="8">
+    <w:abstractNumId w:val="5"/>
   </w:num>
 </w:numbering>
 </file>
 
 <file path=word/styles.xml><?xml version="1.0" encoding="utf-8"?>
-<w:styles xmlns:mc="http://schemas.openxmlformats.org/markup-compatibility/2006" xmlns:r="http://schemas.openxmlformats.org/officeDocument/2006/relationships" xmlns:w="http://schemas.openxmlformats.org/wordprocessingml/2006/main" xmlns:w14="http://schemas.microsoft.com/office/word/2010/wordml" xmlns:w15="http://schemas.microsoft.com/office/word/2012/wordml" xmlns:w16cex="http://schemas.microsoft.com/office/word/2018/wordml/cex" xmlns:w16cid="http://schemas.microsoft.com/office/word/2016/wordml/cid" xmlns:w16="http://schemas.microsoft.com/office/word/2018/wordml" xmlns:w16se="http://schemas.microsoft.com/office/word/2015/wordml/symex" mc:Ignorable="w14 w15 w16se w16cid w16 w16cex">
+<w:styles xmlns:mc="http://schemas.openxmlformats.org/markup-compatibility/2006" xmlns:r="http://schemas.openxmlformats.org/officeDocument/2006/relationships" xmlns:w="http://schemas.openxmlformats.org/wordprocessingml/2006/main" xmlns:w14="http://schemas.microsoft.com/office/word/2010/wordml" xmlns:w15="http://schemas.microsoft.com/office/word/2012/wordml" xmlns:w16se="http://schemas.microsoft.com/office/word/2015/wordml/symex" mc:Ignorable="w14 w15 w16se">
   <w:docDefaults>
     <w:rPrDefault>
       <w:rPr>
@@ -2046,7 +2611,7 @@
       </w:pPr>
     </w:pPrDefault>
   </w:docDefaults>
-  <w:latentStyles w:defLockedState="0" w:defUIPriority="99" w:defSemiHidden="0" w:defUnhideWhenUsed="0" w:defQFormat="0" w:count="376">
+  <w:latentStyles w:defLockedState="0" w:defUIPriority="99" w:defSemiHidden="0" w:defUnhideWhenUsed="0" w:defQFormat="0" w:count="371">
     <w:lsdException w:name="Normal" w:uiPriority="0" w:qFormat="1"/>
     <w:lsdException w:name="heading 1" w:uiPriority="9" w:qFormat="1"/>
     <w:lsdException w:name="heading 2" w:semiHidden="1" w:uiPriority="9" w:unhideWhenUsed="1" w:qFormat="1"/>
@@ -2152,6 +2717,7 @@
     <w:lsdException w:name="HTML Sample" w:semiHidden="1" w:unhideWhenUsed="1"/>
     <w:lsdException w:name="HTML Typewriter" w:semiHidden="1" w:unhideWhenUsed="1"/>
     <w:lsdException w:name="HTML Variable" w:semiHidden="1" w:unhideWhenUsed="1"/>
+    <w:lsdException w:name="Normal Table" w:semiHidden="1" w:unhideWhenUsed="1"/>
     <w:lsdException w:name="annotation subject" w:semiHidden="1" w:unhideWhenUsed="1"/>
     <w:lsdException w:name="No List" w:semiHidden="1" w:unhideWhenUsed="1"/>
     <w:lsdException w:name="Outline List 1" w:semiHidden="1" w:unhideWhenUsed="1"/>
@@ -2194,8 +2760,11 @@
     <w:lsdException w:name="Table Contemporary" w:semiHidden="1" w:unhideWhenUsed="1"/>
     <w:lsdException w:name="Table Elegant" w:semiHidden="1" w:unhideWhenUsed="1"/>
     <w:lsdException w:name="Table Professional" w:semiHidden="1" w:unhideWhenUsed="1"/>
+    <w:lsdException w:name="Table Subtle 1" w:semiHidden="1" w:unhideWhenUsed="1"/>
     <w:lsdException w:name="Table Subtle 2" w:semiHidden="1" w:unhideWhenUsed="1"/>
     <w:lsdException w:name="Table Web 1" w:semiHidden="1" w:unhideWhenUsed="1"/>
+    <w:lsdException w:name="Table Web 2" w:semiHidden="1" w:unhideWhenUsed="1"/>
+    <w:lsdException w:name="Table Web 3" w:semiHidden="1" w:unhideWhenUsed="1"/>
     <w:lsdException w:name="Balloon Text" w:semiHidden="1" w:unhideWhenUsed="1"/>
     <w:lsdException w:name="Table Grid" w:uiPriority="39"/>
     <w:lsdException w:name="Table Theme" w:semiHidden="1" w:unhideWhenUsed="1"/>
@@ -2414,11 +2983,6 @@
     <w:lsdException w:name="List Table 5 Dark Accent 6" w:uiPriority="50"/>
     <w:lsdException w:name="List Table 6 Colorful Accent 6" w:uiPriority="51"/>
     <w:lsdException w:name="List Table 7 Colorful Accent 6" w:uiPriority="52"/>
-    <w:lsdException w:name="Mention" w:semiHidden="1" w:unhideWhenUsed="1"/>
-    <w:lsdException w:name="Smart Hyperlink" w:semiHidden="1" w:unhideWhenUsed="1"/>
-    <w:lsdException w:name="Hashtag" w:semiHidden="1" w:unhideWhenUsed="1"/>
-    <w:lsdException w:name="Unresolved Mention" w:semiHidden="1" w:unhideWhenUsed="1"/>
-    <w:lsdException w:name="Smart Link" w:semiHidden="1" w:unhideWhenUsed="1"/>
   </w:latentStyles>
   <w:style w:type="paragraph" w:default="1" w:styleId="Normal">
     <w:name w:val="Normal"/>

</xml_diff>